<commit_message>
Cambiada estructura general y quitadas un par de cosas
</commit_message>
<xml_diff>
--- a/Empresa/PlanDeEmpresa_NamirKubbaConsuegra.docx
+++ b/Empresa/PlanDeEmpresa_NamirKubbaConsuegra.docx
@@ -13,6 +13,9 @@
       <w:sdtContent>
         <w:p>
           <w:r>
+            <w:rPr>
+              <w:noProof/>
+            </w:rPr>
             <mc:AlternateContent>
               <mc:Choice Requires="wps">
                 <w:drawing>
@@ -165,6 +168,9 @@
             </mc:AlternateContent>
           </w:r>
           <w:r>
+            <w:rPr>
+              <w:noProof/>
+            </w:rPr>
             <mc:AlternateContent>
               <mc:Choice Requires="wps">
                 <w:drawing>
@@ -258,6 +264,9 @@
             </mc:AlternateContent>
           </w:r>
           <w:r>
+            <w:rPr>
+              <w:noProof/>
+            </w:rPr>
             <mc:AlternateContent>
               <mc:Choice Requires="wps">
                 <w:drawing>
@@ -381,6 +390,9 @@
             </mc:AlternateContent>
           </w:r>
           <w:r>
+            <w:rPr>
+              <w:noProof/>
+            </w:rPr>
             <mc:AlternateContent>
               <mc:Choice Requires="wps">
                 <w:drawing>
@@ -482,6 +494,9 @@
             </mc:AlternateContent>
           </w:r>
           <w:r>
+            <w:rPr>
+              <w:noProof/>
+            </w:rPr>
             <mc:AlternateContent>
               <mc:Choice Requires="wps">
                 <w:drawing>
@@ -590,6 +605,7 @@
           </w:pPr>
           <w:r>
             <w:rPr>
+              <w:noProof/>
               <w:lang w:eastAsia="es-ES"/>
             </w:rPr>
             <w:drawing>
@@ -650,6 +666,9 @@
             </w:drawing>
           </w:r>
           <w:r>
+            <w:rPr>
+              <w:noProof/>
+            </w:rPr>
             <mc:AlternateContent>
               <mc:Choice Requires="wps">
                 <w:drawing>
@@ -4142,7 +4161,7 @@
         <w:t>D.N.I</w:t>
       </w:r>
       <w:r>
-        <w:t xml:space="preserve">.: 03943911D </w:t>
+        <w:t xml:space="preserve">.: </w:t>
       </w:r>
     </w:p>
     <w:p>
@@ -4155,10 +4174,7 @@
         <w:spacing w:line="360" w:lineRule="auto"/>
       </w:pPr>
       <w:r>
-        <w:t>Dirección: Calle Alejandro Casona</w:t>
-      </w:r>
-      <w:r>
-        <w:t>.</w:t>
+        <w:t xml:space="preserve">Dirección: </w:t>
       </w:r>
     </w:p>
     <w:p>
@@ -4171,10 +4187,7 @@
         <w:spacing w:line="360" w:lineRule="auto"/>
       </w:pPr>
       <w:r>
-        <w:t>+34 615914746</w:t>
-      </w:r>
-      <w:r>
-        <w:t>.</w:t>
+        <w:t xml:space="preserve">+34 </w:t>
       </w:r>
     </w:p>
     <w:p>
@@ -4866,55 +4879,7 @@
                 <w:sz w:val="18"/>
                 <w:szCs w:val="18"/>
               </w:rPr>
-              <w:t>Crecimiento digital, teletrabajo y modernización de colegios</w:t>
-            </w:r>
-            <w:r>
-              <w:rPr>
-                <w:rFonts w:asciiTheme="majorHAnsi" w:hAnsiTheme="majorHAnsi"/>
-                <w:sz w:val="18"/>
-                <w:szCs w:val="18"/>
-              </w:rPr>
-              <w:t xml:space="preserve"> junto a </w:t>
-            </w:r>
-            <w:r>
-              <w:rPr>
-                <w:rFonts w:asciiTheme="majorHAnsi" w:hAnsiTheme="majorHAnsi"/>
-                <w:sz w:val="18"/>
-                <w:szCs w:val="18"/>
-              </w:rPr>
-              <w:t xml:space="preserve"> normativas de ciberseguridad que</w:t>
-            </w:r>
-            <w:r>
-              <w:rPr>
-                <w:rFonts w:asciiTheme="majorHAnsi" w:hAnsiTheme="majorHAnsi"/>
-                <w:sz w:val="18"/>
-                <w:szCs w:val="18"/>
-              </w:rPr>
-              <w:t xml:space="preserve"> aumentan </w:t>
-            </w:r>
-            <w:r>
-              <w:rPr>
-                <w:rFonts w:asciiTheme="majorHAnsi" w:hAnsiTheme="majorHAnsi"/>
-                <w:sz w:val="18"/>
-                <w:szCs w:val="18"/>
-              </w:rPr>
-              <w:t>la demanda</w:t>
-            </w:r>
-            <w:r>
-              <w:rPr>
-                <w:rFonts w:asciiTheme="majorHAnsi" w:hAnsiTheme="majorHAnsi"/>
-                <w:sz w:val="18"/>
-                <w:szCs w:val="18"/>
-              </w:rPr>
-              <w:t xml:space="preserve"> de infraestructuras buenas y seguras</w:t>
-            </w:r>
-            <w:r>
-              <w:rPr>
-                <w:rFonts w:asciiTheme="majorHAnsi" w:hAnsiTheme="majorHAnsi"/>
-                <w:sz w:val="18"/>
-                <w:szCs w:val="18"/>
-              </w:rPr>
-              <w:t>.</w:t>
+              <w:t>Crecimiento digital, teletrabajo y modernización de colegios junto a  normativas de ciberseguridad que aumentan la demanda de infraestructuras buenas y seguras.</w:t>
             </w:r>
           </w:p>
         </w:tc>
@@ -4943,79 +4908,7 @@
           <w:sz w:val="22"/>
           <w:szCs w:val="22"/>
         </w:rPr>
-        <w:t>D</w:t>
-      </w:r>
-      <w:r>
-        <w:rPr>
-          <w:rFonts w:asciiTheme="majorHAnsi" w:hAnsiTheme="majorHAnsi"/>
-          <w:sz w:val="22"/>
-          <w:szCs w:val="22"/>
-        </w:rPr>
-        <w:t>estaca</w:t>
-      </w:r>
-      <w:r>
-        <w:rPr>
-          <w:rFonts w:asciiTheme="majorHAnsi" w:hAnsiTheme="majorHAnsi"/>
-          <w:sz w:val="22"/>
-          <w:szCs w:val="22"/>
-        </w:rPr>
-        <w:t>mos</w:t>
-      </w:r>
-      <w:r>
-        <w:rPr>
-          <w:rFonts w:asciiTheme="majorHAnsi" w:hAnsiTheme="majorHAnsi"/>
-          <w:sz w:val="22"/>
-          <w:szCs w:val="22"/>
-        </w:rPr>
-        <w:t xml:space="preserve"> por </w:t>
-      </w:r>
-      <w:r>
-        <w:rPr>
-          <w:rFonts w:asciiTheme="majorHAnsi" w:hAnsiTheme="majorHAnsi"/>
-          <w:sz w:val="22"/>
-          <w:szCs w:val="22"/>
-        </w:rPr>
-        <w:t>nuestras</w:t>
-      </w:r>
-      <w:r>
-        <w:rPr>
-          <w:rFonts w:asciiTheme="majorHAnsi" w:hAnsiTheme="majorHAnsi"/>
-          <w:sz w:val="22"/>
-          <w:szCs w:val="22"/>
-        </w:rPr>
-        <w:t xml:space="preserve"> certificaciones técnicas</w:t>
-      </w:r>
-      <w:r>
-        <w:rPr>
-          <w:rFonts w:asciiTheme="majorHAnsi" w:hAnsiTheme="majorHAnsi"/>
-          <w:sz w:val="22"/>
-          <w:szCs w:val="22"/>
-        </w:rPr>
-        <w:t xml:space="preserve"> al mismo tiempo que</w:t>
-      </w:r>
-      <w:r>
-        <w:rPr>
-          <w:rFonts w:asciiTheme="majorHAnsi" w:hAnsiTheme="majorHAnsi"/>
-          <w:sz w:val="22"/>
-          <w:szCs w:val="22"/>
-        </w:rPr>
-        <w:t xml:space="preserve"> ofrece</w:t>
-      </w:r>
-      <w:r>
-        <w:rPr>
-          <w:rFonts w:asciiTheme="majorHAnsi" w:hAnsiTheme="majorHAnsi"/>
-          <w:sz w:val="22"/>
-          <w:szCs w:val="22"/>
-        </w:rPr>
-        <w:t>mos</w:t>
-      </w:r>
-      <w:r>
-        <w:rPr>
-          <w:rFonts w:asciiTheme="majorHAnsi" w:hAnsiTheme="majorHAnsi"/>
-          <w:sz w:val="22"/>
-          <w:szCs w:val="22"/>
-        </w:rPr>
-        <w:t xml:space="preserve"> precios competitivos. Sin embargo, la falta de resultados </w:t>
+        <w:t xml:space="preserve">Destacamos por nuestras certificaciones técnicas al mismo tiempo que ofrecemos precios competitivos. Sin embargo, la falta de resultados </w:t>
       </w:r>
       <w:r>
         <w:rPr>
@@ -10976,13 +10869,7 @@
         <w:rPr>
           <w:rFonts w:asciiTheme="majorHAnsi" w:hAnsiTheme="majorHAnsi"/>
         </w:rPr>
-        <w:t xml:space="preserve">Queremos asegurarnos de que haya </w:t>
-      </w:r>
-      <w:r>
-        <w:rPr>
-          <w:rFonts w:asciiTheme="majorHAnsi" w:hAnsiTheme="majorHAnsi"/>
-        </w:rPr>
-        <w:t xml:space="preserve">un entorno de trabajo seguro </w:t>
+        <w:t xml:space="preserve">Queremos asegurarnos de que haya un entorno de trabajo seguro </w:t>
       </w:r>
       <w:r>
         <w:rPr>
@@ -11018,31 +10905,7 @@
         <w:rPr>
           <w:rFonts w:asciiTheme="majorHAnsi" w:hAnsiTheme="majorHAnsi"/>
         </w:rPr>
-        <w:t xml:space="preserve"> protocolos estrictos para la protección de datos</w:t>
-      </w:r>
-      <w:r>
-        <w:rPr>
-          <w:rFonts w:asciiTheme="majorHAnsi" w:hAnsiTheme="majorHAnsi"/>
-        </w:rPr>
-        <w:t xml:space="preserve"> usando una </w:t>
-      </w:r>
-      <w:r>
-        <w:rPr>
-          <w:rFonts w:asciiTheme="majorHAnsi" w:hAnsiTheme="majorHAnsi"/>
-        </w:rPr>
-        <w:t>VPN</w:t>
-      </w:r>
-      <w:r>
-        <w:rPr>
-          <w:rFonts w:asciiTheme="majorHAnsi" w:hAnsiTheme="majorHAnsi"/>
-        </w:rPr>
-        <w:t xml:space="preserve"> y</w:t>
-      </w:r>
-      <w:r>
-        <w:rPr>
-          <w:rFonts w:asciiTheme="majorHAnsi" w:hAnsiTheme="majorHAnsi"/>
-        </w:rPr>
-        <w:t xml:space="preserve"> autenticación </w:t>
+        <w:t xml:space="preserve"> protocolos estrictos para la protección de datos usando una VPN y autenticación </w:t>
       </w:r>
       <w:proofErr w:type="spellStart"/>
       <w:r>
@@ -11056,73 +10919,7 @@
         <w:rPr>
           <w:rFonts w:asciiTheme="majorHAnsi" w:hAnsiTheme="majorHAnsi"/>
         </w:rPr>
-        <w:t xml:space="preserve">. Además, </w:t>
-      </w:r>
-      <w:r>
-        <w:rPr>
-          <w:rFonts w:asciiTheme="majorHAnsi" w:hAnsiTheme="majorHAnsi"/>
-        </w:rPr>
-        <w:t>por el bien de la salud física de los empleados</w:t>
-      </w:r>
-      <w:r>
-        <w:rPr>
-          <w:rFonts w:asciiTheme="majorHAnsi" w:hAnsiTheme="majorHAnsi"/>
-        </w:rPr>
-        <w:t>, proporcio</w:t>
-      </w:r>
-      <w:r>
-        <w:rPr>
-          <w:rFonts w:asciiTheme="majorHAnsi" w:hAnsiTheme="majorHAnsi"/>
-        </w:rPr>
-        <w:t>naremos</w:t>
-      </w:r>
-      <w:r>
-        <w:rPr>
-          <w:rFonts w:asciiTheme="majorHAnsi" w:hAnsiTheme="majorHAnsi"/>
-        </w:rPr>
-        <w:t xml:space="preserve"> sillas adecuadas, pantallas con filtros de luz azul y</w:t>
-      </w:r>
-      <w:r>
-        <w:rPr>
-          <w:rFonts w:asciiTheme="majorHAnsi" w:hAnsiTheme="majorHAnsi"/>
-        </w:rPr>
-        <w:t xml:space="preserve"> se obligará a tomar</w:t>
-      </w:r>
-      <w:r>
-        <w:rPr>
-          <w:rFonts w:asciiTheme="majorHAnsi" w:hAnsiTheme="majorHAnsi"/>
-        </w:rPr>
-        <w:t xml:space="preserve"> pausas activas para reducir la fatiga. Durante la instalación y mantenimiento de redes, seguimos normativas de prevención de riesgos laborales, asegurando el uso de equipos de protección personal y la correcta manipulación de dispositivos eléctricos. </w:t>
-      </w:r>
-      <w:r>
-        <w:rPr>
-          <w:rFonts w:asciiTheme="majorHAnsi" w:hAnsiTheme="majorHAnsi"/>
-        </w:rPr>
-        <w:t>C</w:t>
-      </w:r>
-      <w:r>
-        <w:rPr>
-          <w:rFonts w:asciiTheme="majorHAnsi" w:hAnsiTheme="majorHAnsi"/>
-        </w:rPr>
-        <w:t xml:space="preserve">ontamos con un seguro de responsabilidad civil que cubre posibles daños a equipos de clientes y </w:t>
-      </w:r>
-      <w:r>
-        <w:rPr>
-          <w:rFonts w:asciiTheme="majorHAnsi" w:hAnsiTheme="majorHAnsi"/>
-        </w:rPr>
-        <w:t>formaremos a los empleados</w:t>
-      </w:r>
-      <w:r>
-        <w:rPr>
-          <w:rFonts w:asciiTheme="majorHAnsi" w:hAnsiTheme="majorHAnsi"/>
-        </w:rPr>
-        <w:t xml:space="preserve"> en prevención de riesgos y seguridad informátic</w:t>
-      </w:r>
-      <w:r>
-        <w:rPr>
-          <w:rFonts w:asciiTheme="majorHAnsi" w:hAnsiTheme="majorHAnsi"/>
-        </w:rPr>
-        <w:t>a.</w:t>
+        <w:t>. Además, por el bien de la salud física de los empleados, proporcionaremos sillas adecuadas, pantallas con filtros de luz azul y se obligará a tomar pausas activas para reducir la fatiga. Durante la instalación y mantenimiento de redes, seguimos normativas de prevención de riesgos laborales, asegurando el uso de equipos de protección personal y la correcta manipulación de dispositivos eléctricos. Contamos con un seguro de responsabilidad civil que cubre posibles daños a equipos de clientes y formaremos a los empleados en prevención de riesgos y seguridad informática.</w:t>
       </w:r>
     </w:p>
     <w:p>
@@ -11191,10 +10988,7 @@
         <w:spacing w:line="360" w:lineRule="auto"/>
       </w:pPr>
       <w:r>
-        <w:t xml:space="preserve">NIF: </w:t>
-      </w:r>
-      <w:r>
-        <w:t>03943911D</w:t>
+        <w:t>NIF: 03943911D</w:t>
       </w:r>
     </w:p>
     <w:p>
@@ -11344,19 +11138,7 @@
         <w:rPr>
           <w:rFonts w:asciiTheme="majorHAnsi" w:hAnsiTheme="majorHAnsi"/>
         </w:rPr>
-        <w:t xml:space="preserve"> </w:t>
-      </w:r>
-      <w:r>
-        <w:rPr>
-          <w:rFonts w:asciiTheme="majorHAnsi" w:hAnsiTheme="majorHAnsi"/>
-        </w:rPr>
-        <w:t>darse de</w:t>
-      </w:r>
-      <w:r>
-        <w:rPr>
-          <w:rFonts w:asciiTheme="majorHAnsi" w:hAnsiTheme="majorHAnsi"/>
-        </w:rPr>
-        <w:t xml:space="preserve"> alta en el Régimen Especial de Trabajadores Autónomos (RETA) de la Seguridad Social y en el Censo de Empresarios de la Agencia Tributaria, obteniendo el número de identificación fiscal (NIF)</w:t>
+        <w:t xml:space="preserve"> darse de alta en el Régimen Especial de Trabajadores Autónomos (RETA) de la Seguridad Social y en el Censo de Empresarios de la Agencia Tributaria, obteniendo el número de identificación fiscal (NIF)</w:t>
       </w:r>
       <w:r>
         <w:rPr>
@@ -11524,23 +11306,7 @@
           <w:sz w:val="22"/>
           <w:szCs w:val="22"/>
         </w:rPr>
-        <w:t xml:space="preserve"> </w:t>
-      </w:r>
-      <w:r>
-        <w:rPr>
-          <w:rFonts w:asciiTheme="majorHAnsi" w:hAnsiTheme="majorHAnsi"/>
-          <w:sz w:val="22"/>
-          <w:szCs w:val="22"/>
-        </w:rPr>
-        <w:t>un seguro de responsabilidad civil para cubrir posibles daños durante la prestación de servicios</w:t>
-      </w:r>
-      <w:r>
-        <w:rPr>
-          <w:rFonts w:asciiTheme="majorHAnsi" w:hAnsiTheme="majorHAnsi"/>
-          <w:sz w:val="22"/>
-          <w:szCs w:val="22"/>
-        </w:rPr>
-        <w:t xml:space="preserve"> y</w:t>
+        <w:t xml:space="preserve"> un seguro de responsabilidad civil para cubrir posibles daños durante la prestación de servicios y</w:t>
       </w:r>
       <w:r>
         <w:rPr>
@@ -11604,23 +11370,7 @@
           <w:sz w:val="22"/>
           <w:szCs w:val="22"/>
         </w:rPr>
-        <w:t xml:space="preserve"> para garantizar la seguridad de la información de los clientes. </w:t>
-      </w:r>
-      <w:r>
-        <w:rPr>
-          <w:rFonts w:asciiTheme="majorHAnsi" w:hAnsiTheme="majorHAnsi"/>
-          <w:sz w:val="22"/>
-          <w:szCs w:val="22"/>
-        </w:rPr>
-        <w:t>Intentaremos establecer</w:t>
-      </w:r>
-      <w:r>
-        <w:rPr>
-          <w:rFonts w:asciiTheme="majorHAnsi" w:hAnsiTheme="majorHAnsi"/>
-          <w:sz w:val="22"/>
-          <w:szCs w:val="22"/>
-        </w:rPr>
-        <w:t xml:space="preserve"> contratos con proveedores y clientes para </w:t>
+        <w:t xml:space="preserve"> para garantizar la seguridad de la información de los clientes. Intentaremos establecer contratos con proveedores y clientes para </w:t>
       </w:r>
       <w:r>
         <w:rPr>
@@ -11758,10 +11508,7 @@
       </w:pPr>
       <w:bookmarkStart w:id="38" w:name="_Toc190460689"/>
       <w:r>
-        <w:t xml:space="preserve">10. </w:t>
-      </w:r>
-      <w:r>
-        <w:t>Objetivos personales</w:t>
+        <w:t>10. Objetivos personales</w:t>
       </w:r>
       <w:bookmarkEnd w:id="38"/>
     </w:p>
@@ -11770,13 +11517,7 @@
         <w:spacing w:line="360" w:lineRule="auto"/>
       </w:pPr>
       <w:r>
-        <w:t xml:space="preserve">Lo que busco con la realización de este trabajo es sobre todo expandir mis conocimientos sobre todo lo que conlleva crear una empresa, ya que es algo que espero poder hacer en el futuro y como se relaciona con el campo de administración de redes que es la parte principal de mis estudios. También busco mejorar mi capacidad de redacción para de cara a realizar el trabajo de fin de ciclo, algo necesario y esencial para conseguir el título de </w:t>
-      </w:r>
-      <w:r>
-        <w:t>Técnico Superior en Administración de Sistemas Informáticos en Red</w:t>
-      </w:r>
-      <w:r>
-        <w:t>. Y por último, busco aprender a manejar mejor mi tiempo con trabajos de este estilo, ya que a la hora de realizar otros, siempre llego justo y no consigo que el resultado final sea un reflejo de toda mi capacidad, sino que acaba siendo un trabajo bueno, pero con el cual no suelo quedar satisfecho.</w:t>
+        <w:t>Lo que busco con la realización de este trabajo es sobre todo expandir mis conocimientos sobre todo lo que conlleva crear una empresa, ya que es algo que espero poder hacer en el futuro y como se relaciona con el campo de administración de redes que es la parte principal de mis estudios. También busco mejorar mi capacidad de redacción para de cara a realizar el trabajo de fin de ciclo, algo necesario y esencial para conseguir el título de Técnico Superior en Administración de Sistemas Informáticos en Red. Y por último, busco aprender a manejar mejor mi tiempo con trabajos de este estilo, ya que a la hora de realizar otros, siempre llego justo y no consigo que el resultado final sea un reflejo de toda mi capacidad, sino que acaba siendo un trabajo bueno, pero con el cual no suelo quedar satisfecho.</w:t>
       </w:r>
     </w:p>
     <w:p>
@@ -11864,13 +11605,7 @@
         <w:rPr>
           <w:lang w:val="es-ES"/>
         </w:rPr>
-        <w:t xml:space="preserve"> he aprendido a valorar diferentes puntos de vista, a colaborar en la resolución de problemas y a fortalecer mi capacidad de trabajar en equipo, lo que ha enriquecido mi experiencia personal y profesional.</w:t>
-      </w:r>
-      <w:r>
-        <w:rPr>
-          <w:lang w:val="es-ES"/>
-        </w:rPr>
-        <w:t xml:space="preserve"> </w:t>
+        <w:t xml:space="preserve"> he aprendido a valorar diferentes puntos de vista, a colaborar en la resolución de problemas y a fortalecer mi capacidad de trabajar en equipo, lo que ha enriquecido mi experiencia personal y profesional. </w:t>
       </w:r>
       <w:r>
         <w:rPr>
@@ -12066,6 +11801,7 @@
       </w:pPr>
       <w:r>
         <w:rPr>
+          <w:noProof/>
           <w:lang w:val="es-ES"/>
         </w:rPr>
         <w:lastRenderedPageBreak/>
@@ -12305,6 +12041,9 @@
       </w:rPr>
     </w:pPr>
     <w:r>
+      <w:rPr>
+        <w:noProof/>
+      </w:rPr>
       <mc:AlternateContent>
         <mc:Choice Requires="wps">
           <w:drawing>
@@ -12479,6 +12218,7 @@
     </w:r>
     <w:r>
       <w:rPr>
+        <w:noProof/>
         <w:lang w:eastAsia="es-ES"/>
       </w:rPr>
       <w:drawing>

</xml_diff>